<commit_message>
ajouter le lien vers le 1er projet salon de coiffure Salon Boréal
</commit_message>
<xml_diff>
--- a/Devoir 1/Rapport_devoir_1.docx
+++ b/Devoir 1/Rapport_devoir_1.docx
@@ -54,6 +54,9 @@
     <style:style style:name="P10" style:family="paragraph" style:parent-style-name="Standard">
       <style:text-properties officeooo:rsid="00288334" officeooo:paragraph-rsid="00288334"/>
     </style:style>
+    <style:style style:name="P11" style:family="paragraph" style:parent-style-name="Standard">
+      <style:text-properties officeooo:rsid="00206abc" officeooo:paragraph-rsid="00206abc"/>
+    </style:style>
     <style:style style:name="T1" style:family="text">
       <style:text-properties officeooo:rsid="000f2924"/>
     </style:style>
@@ -91,36 +94,33 @@
       <style:text-properties style:text-position="super 58%" officeooo:rsid="002b5995"/>
     </style:style>
     <style:style style:name="T13" style:family="text">
-      <style:text-properties style:text-position="0% 100%"/>
+      <style:text-properties officeooo:rsid="00208b33"/>
     </style:style>
     <style:style style:name="T14" style:family="text">
-      <style:text-properties officeooo:rsid="00208b33"/>
+      <style:text-properties officeooo:rsid="00224f72"/>
     </style:style>
     <style:style style:name="T15" style:family="text">
-      <style:text-properties officeooo:rsid="00224f72"/>
+      <style:text-properties officeooo:rsid="0025aea1"/>
     </style:style>
     <style:style style:name="T16" style:family="text">
-      <style:text-properties officeooo:rsid="0025aea1"/>
+      <style:text-properties officeooo:rsid="0027439e"/>
     </style:style>
     <style:style style:name="T17" style:family="text">
-      <style:text-properties officeooo:rsid="0027439e"/>
+      <style:text-properties officeooo:rsid="002971a5"/>
     </style:style>
     <style:style style:name="T18" style:family="text">
-      <style:text-properties officeooo:rsid="002971a5"/>
+      <style:text-properties officeooo:rsid="002b5995"/>
     </style:style>
     <style:style style:name="T19" style:family="text">
-      <style:text-properties officeooo:rsid="002b5995"/>
+      <style:text-properties officeooo:rsid="002c8c31"/>
     </style:style>
     <style:style style:name="T20" style:family="text">
-      <style:text-properties officeooo:rsid="002c8c31"/>
+      <style:text-properties officeooo:rsid="002e5229"/>
     </style:style>
     <style:style style:name="T21" style:family="text">
-      <style:text-properties officeooo:rsid="002e5229"/>
+      <style:text-properties officeooo:rsid="00333782"/>
     </style:style>
     <style:style style:name="T22" style:family="text">
-      <style:text-properties officeooo:rsid="00333782"/>
-    </style:style>
-    <style:style style:name="T23" style:family="text">
       <style:text-properties officeooo:rsid="00345514"/>
     </style:style>
   </office:automatic-styles>
@@ -159,7 +159,7 @@
       <text:p text:style-name="P3">
         3. 
         <text:span text:style-name="T9">Le premier site web qui m’a inspiré c’est ceci, je l’ai aimé pour sa structure simpliste et profession</text:span>
-        <text:span text:style-name="T23">n</text:span>
+        <text:span text:style-name="T22">n</text:span>
         <text:span text:style-name="T9">elle: </text:span>
         <text:a xlink:type="simple" xlink:href="https://jnportfolio1.netlify.app/" text:style-name="Internet_20_link" text:visited-style-name="Visited_20_Internet_20_Link">
           <text:span text:style-name="T9">https://jnportfolio1.netlify.app/</text:span>
@@ -178,7 +178,7 @@
         Le 3
         <text:span text:style-name="T11">e</text:span>
          site web qui m’a inspiré pour l’ambiance en général technologique 
-        <text:span text:style-name="T14">qui m’a plu</text:span>
+        <text:span text:style-name="T13">qui m’a plu</text:span>
          c’est : 
       </text:p>
       <text:p text:style-name="P5">
@@ -187,11 +187,13 @@
       <text:p text:style-name="P5"/>
       <text:p text:style-name="P6">
         4. 
-        <text:span text:style-name="T15">Voici mon site web portfolio hebergé sur vercel : </text:span>
+        <text:span text:style-name="T14">Voici mon site web portfolio hebergé sur vercel :</text:span>
+        <text:span text:style-name="T14"> </text:span>
         <text:a xlink:type="simple" xlink:href="https://seg3525-vercel-project-website.vercel.app/" text:style-name="Internet_20_link" text:visited-style-name="Visited_20_Internet_20_Link">
-          <text:span text:style-name="T15">https://seg3525-vercel-project-website.vercel.app/</text:span>
+          <text:span text:style-name="T14">https://seg3525-vercel-project-website.vercel.app/</text:span>
         </text:a>
       </text:p>
+      <text:p text:style-name="P6"/>
       <text:p text:style-name="P6"/>
       <text:p text:style-name="P7">
         5. Voici mon code sur github : 
@@ -202,39 +204,39 @@
       <text:p text:style-name="P8"/>
       <text:p text:style-name="P9">
         b. 
-        <text:span text:style-name="T16">
+        <text:span text:style-name="T15">
           J’ai choisi Poppins sans serif pour les titres et j’ai choisi Roboto sans serif pour le texte, car c’est 
           <text:s/>
           moderne, lisible, profesionnelle et responsive. 
         </text:span>
-        <text:span text:style-name="T17">Aussi, ce sont les meilleurs styles à utiliser pour un portfolio sur internet reconnus.</text:span>
+        <text:span text:style-name="T16">Aussi, ce sont les meilleurs styles à utiliser pour un portfolio sur internet reconnus.</text:span>
       </text:p>
       <text:p text:style-name="P9"/>
       <text:p text:style-name="P10">
         c. 
-        <text:span text:style-name="T19">J</text:span>
+        <text:span text:style-name="T18">J</text:span>
         ’ai fais en sorte que l’
-        <text:span text:style-name="T22">e</text:span>
+        <text:span text:style-name="T21">e</text:span>
         lement de la page de accueil qui est en haut de la hierarchie soit le titre principal de la page et le texte de à propos de moi avec l’image, car ce sont les éléments les plus importants car ils sont les plus gros visuellement. Aussi, le deuxieme element le plus visible est la liste de projets avec des rectangles gris et un titre blanc visibles 
-        <text:span text:style-name="T20">en dessous du à propos</text:span>
+        <text:span text:style-name="T19">en dessous du à propos</text:span>
          de moi. De plus, j’ai fais exprès que les textes les plus importants soient en blanc et les moins important
-        <text:span text:style-name="T21">s</text:span>
+        <text:span text:style-name="T20">s</text:span>
          tel que 
-        <text:span text:style-name="T21">dans</text:span>
+        <text:span text:style-name="T20">dans</text:span>
          le header et footer soie
-        <text:span text:style-name="T18">nt </text:span>
+        <text:span text:style-name="T17">nt </text:span>
         en bleu afin de non seulement respecter la hierarchie mais aussi de donner un rendu visuelle satisfaisant et simple à interpreter pour l’utilisateur. 
-        <text:span text:style-name="T19">Par su</text:span>
-        <text:span text:style-name="T21">r</text:span>
-        <text:span text:style-name="T19">croit, pour le 2</text:span>
+        <text:span text:style-name="T18">Par su</text:span>
+        <text:span text:style-name="T20">r</text:span>
+        <text:span text:style-name="T18">croit, pour le 2</text:span>
         <text:span text:style-name="T12">e</text:span>
-        <text:span text:style-name="T19"> titre, celui du titre des projets présentés en grid, non seulement il es</text:span>
-        <text:span text:style-name="T21">t</text:span>
-        <text:span text:style-name="T19"> plus petit que l’autre titre h2, mais est aussi en italique afin de avoir </text:span>
-        <text:span text:style-name="T21">une plus grande</text:span>
-        <text:span text:style-name="T19"> attention </text:span>
-        <text:span text:style-name="T21">de la part des utilisateurs</text:span>
-        <text:span text:style-name="T19"> sur ce titre qui a une forme différente et original comme si c’était un témoignage personnel graphique.</text:span>
+        <text:span text:style-name="T18"> titre, celui du titre des projets présentés en grid, non seulement il es</text:span>
+        <text:span text:style-name="T20">t</text:span>
+        <text:span text:style-name="T18"> plus petit que l’autre titre h2, mais est aussi en italique afin de avoir </text:span>
+        <text:span text:style-name="T20">une plus grande</text:span>
+        <text:span text:style-name="T18"> attention </text:span>
+        <text:span text:style-name="T20">de la part des utilisateurs</text:span>
+        <text:span text:style-name="T18"> sur ce titre qui a une forme différente et original comme si c’était un témoignage personnel graphique.</text:span>
       </text:p>
     </office:text>
   </office:body>
@@ -245,9 +247,9 @@
 <office:document-meta xmlns:office="urn:oasis:names:tc:opendocument:xmlns:office:1.0" xmlns:ooo="http://openoffice.org/2004/office" xmlns:xlink="http://www.w3.org/1999/xlink" xmlns:dc="http://purl.org/dc/elements/1.1/" xmlns:meta="urn:oasis:names:tc:opendocument:xmlns:meta:1.0" xmlns:grddl="http://www.w3.org/2003/g/data-view#" office:version="1.3">
   <office:meta>
     <meta:creation-date>2025-05-16T23:08:12.423000000</meta:creation-date>
-    <dc:date>2025-05-18T00:46:32.757000000</dc:date>
-    <meta:editing-duration>PT2H22M44S</meta:editing-duration>
-    <meta:editing-cycles>37</meta:editing-cycles>
+    <dc:date>2025-05-20T19:30:09.417000000</dc:date>
+    <meta:editing-duration>PT2H23M11S</meta:editing-duration>
+    <meta:editing-cycles>39</meta:editing-cycles>
     <meta:generator>LibreOffice/7.5.7.1$Windows_X86_64 LibreOffice_project/47eb0cf7efbacdee9b19ae25d6752381ede23126</meta:generator>
     <meta:print-date>2025-05-18T00:45:21.520000000</meta:print-date>
     <meta:document-statistic meta:table-count="0" meta:image-count="0" meta:object-count="0" meta:page-count="1" meta:paragraph-count="11" meta:word-count="432" meta:character-count="2641" meta:non-whitespace-character-count="2217"/>
@@ -259,21 +261,21 @@
 <office:document-settings xmlns:office="urn:oasis:names:tc:opendocument:xmlns:office:1.0" xmlns:ooo="http://openoffice.org/2004/office" xmlns:xlink="http://www.w3.org/1999/xlink" xmlns:config="urn:oasis:names:tc:opendocument:xmlns:config:1.0" office:version="1.3">
   <office:settings>
     <config:config-item-set config:name="ooo:view-settings">
-      <config:config-item config:name="ViewAreaTop" config:type="long">139</config:config-item>
+      <config:config-item config:name="ViewAreaTop" config:type="long">0</config:config-item>
       <config:config-item config:name="ViewAreaLeft" config:type="long">0</config:config-item>
-      <config:config-item config:name="ViewAreaWidth" config:type="long">25755</config:config-item>
+      <config:config-item config:name="ViewAreaWidth" config:type="long">25303</config:config-item>
       <config:config-item config:name="ViewAreaHeight" config:type="long">13603</config:config-item>
       <config:config-item config:name="ShowRedlineChanges" config:type="boolean">true</config:config-item>
       <config:config-item config:name="InBrowseMode" config:type="boolean">false</config:config-item>
       <config:config-item-map-indexed config:name="Views">
         <config:config-item-map-entry>
           <config:config-item config:name="ViewId" config:type="string">view2</config:config-item>
-          <config:config-item config:name="ViewLeft" config:type="long">19950</config:config-item>
-          <config:config-item config:name="ViewTop" config:type="long">11751</config:config-item>
+          <config:config-item config:name="ViewLeft" config:type="long">10737</config:config-item>
+          <config:config-item config:name="ViewTop" config:type="long">4935</config:config-item>
           <config:config-item config:name="VisibleLeft" config:type="long">0</config:config-item>
-          <config:config-item config:name="VisibleTop" config:type="long">139</config:config-item>
-          <config:config-item config:name="VisibleRight" config:type="long">25753</config:config-item>
-          <config:config-item config:name="VisibleBottom" config:type="long">13741</config:config-item>
+          <config:config-item config:name="VisibleTop" config:type="long">0</config:config-item>
+          <config:config-item config:name="VisibleRight" config:type="long">25301</config:config-item>
+          <config:config-item config:name="VisibleBottom" config:type="long">13601</config:config-item>
           <config:config-item config:name="ZoomType" config:type="short">0</config:config-item>
           <config:config-item config:name="ViewLayoutColumns" config:type="short">1</config:config-item>
           <config:config-item config:name="ViewLayoutBookMode" config:type="boolean">false</config:config-item>
@@ -345,7 +347,7 @@
       <config:config-item config:name="LoadReadonly" config:type="boolean">false</config:config-item>
       <config:config-item config:name="ClipAsCharacterAnchoredWriterFlyFrames" config:type="boolean">false</config:config-item>
       <config:config-item config:name="UseOldPrinterMetrics" config:type="boolean">false</config:config-item>
-      <config:config-item config:name="Rsid" config:type="int">3775438</config:config-item>
+      <config:config-item config:name="Rsid" config:type="int">3977732</config:config-item>
       <config:config-item config:name="RsidRoot" config:type="int">978698</config:config-item>
       <config:config-item config:name="ProtectForm" config:type="boolean">false</config:config-item>
       <config:config-item config:name="MsWordCompTrailingBlanks" config:type="boolean">false</config:config-item>
@@ -412,7 +414,7 @@
   <office:styles>
     <style:default-style style:family="graphic">
       <style:graphic-properties svg:stroke-color="#3465a4" draw:fill-color="#729fcf" fo:wrap-option="no-wrap" draw:shadow-offset-x="0.3cm" draw:shadow-offset-y="0.3cm" draw:start-line-spacing-horizontal="0.283cm" draw:start-line-spacing-vertical="0.283cm" draw:end-line-spacing-horizontal="0.283cm" draw:end-line-spacing-vertical="0.283cm" style:writing-mode="lr-tb" style:flow-with-text="false"/>
-      <style:paragraph-properties style:text-autospace="ideograph-alpha" style:line-break="strict" style:font-independent-line-spacing="false">
+      <style:paragraph-properties style:text-autospace="ideograph-alpha" style:line-break="strict" style:writing-mode="lr-tb" style:font-independent-line-spacing="false">
         <style:tab-stops/>
       </style:paragraph-properties>
       <style:text-properties style:use-window-font-color="true" loext:opacity="0%" loext:color-lum-mod="100%" loext:color-lum-off="0%" style:font-name="Liberation Serif" fo:font-size="12pt" fo:language="fr" fo:country="CA" style:letter-kerning="true" style:font-name-asian="NSimSun" style:font-size-asian="10.5pt" style:language-asian="zh" style:country-asian="CN" style:font-name-complex="Arial1" style:font-size-complex="12pt" style:language-complex="hi" style:country-complex="IN"/>

</xml_diff>